<commit_message>
finished week 4 part 1
</commit_message>
<xml_diff>
--- a/notes.docx
+++ b/notes.docx
@@ -297,7 +297,21 @@
         <w:rPr>
           <w:rFonts w:ascii="Arial" w:hAnsi="Arial" w:cs="Arial"/>
         </w:rPr>
-        <w:t>important: body.important || false</w:t>
+        <w:t xml:space="preserve">important: </w:t>
+      </w:r>
+      <w:proofErr w:type="spellStart"/>
+      <w:r>
+        <w:rPr>
+          <w:rFonts w:ascii="Arial" w:hAnsi="Arial" w:cs="Arial"/>
+        </w:rPr>
+        <w:t>body.important</w:t>
+      </w:r>
+      <w:proofErr w:type="spellEnd"/>
+      <w:r>
+        <w:rPr>
+          <w:rFonts w:ascii="Arial" w:hAnsi="Arial" w:cs="Arial"/>
+        </w:rPr>
+        <w:t xml:space="preserve"> || false</w:t>
       </w:r>
     </w:p>
     <w:p>
@@ -363,11 +377,19 @@
         </w:rPr>
         <w:t xml:space="preserve">create react application: </w:t>
       </w:r>
-      <w:r>
-        <w:rPr>
-          <w:rFonts w:ascii="Arial" w:hAnsi="Arial" w:cs="Arial"/>
-        </w:rPr>
-        <w:t>npx create-react-app part1</w:t>
+      <w:proofErr w:type="spellStart"/>
+      <w:r>
+        <w:rPr>
+          <w:rFonts w:ascii="Arial" w:hAnsi="Arial" w:cs="Arial"/>
+        </w:rPr>
+        <w:t>npx</w:t>
+      </w:r>
+      <w:proofErr w:type="spellEnd"/>
+      <w:r>
+        <w:rPr>
+          <w:rFonts w:ascii="Arial" w:hAnsi="Arial" w:cs="Arial"/>
+        </w:rPr>
+        <w:t xml:space="preserve"> create-react-app part1</w:t>
       </w:r>
     </w:p>
     <w:p>
@@ -397,7 +419,35 @@
         <w:rPr>
           <w:rFonts w:ascii="Arial" w:hAnsi="Arial" w:cs="Arial"/>
         </w:rPr>
-        <w:t>import ReactDOM from "react-dom"</w:t>
+        <w:t xml:space="preserve">import </w:t>
+      </w:r>
+      <w:proofErr w:type="spellStart"/>
+      <w:r>
+        <w:rPr>
+          <w:rFonts w:ascii="Arial" w:hAnsi="Arial" w:cs="Arial"/>
+        </w:rPr>
+        <w:t>ReactDOM</w:t>
+      </w:r>
+      <w:proofErr w:type="spellEnd"/>
+      <w:r>
+        <w:rPr>
+          <w:rFonts w:ascii="Arial" w:hAnsi="Arial" w:cs="Arial"/>
+        </w:rPr>
+        <w:t xml:space="preserve"> from "react-</w:t>
+      </w:r>
+      <w:proofErr w:type="spellStart"/>
+      <w:r>
+        <w:rPr>
+          <w:rFonts w:ascii="Arial" w:hAnsi="Arial" w:cs="Arial"/>
+        </w:rPr>
+        <w:t>dom</w:t>
+      </w:r>
+      <w:proofErr w:type="spellEnd"/>
+      <w:r>
+        <w:rPr>
+          <w:rFonts w:ascii="Arial" w:hAnsi="Arial" w:cs="Arial"/>
+        </w:rPr>
+        <w:t>"</w:t>
       </w:r>
     </w:p>
     <w:p>
@@ -432,11 +482,33 @@
           <w:rFonts w:ascii="Arial" w:hAnsi="Arial" w:cs="Arial"/>
         </w:rPr>
       </w:pPr>
-      <w:r>
-        <w:rPr>
-          <w:rFonts w:ascii="Arial" w:hAnsi="Arial" w:cs="Arial"/>
-        </w:rPr>
-        <w:t>ReactDOM.render(&lt;App /&gt;, document.getElementById("root"))</w:t>
+      <w:proofErr w:type="spellStart"/>
+      <w:r>
+        <w:rPr>
+          <w:rFonts w:ascii="Arial" w:hAnsi="Arial" w:cs="Arial"/>
+        </w:rPr>
+        <w:t>ReactDOM.render</w:t>
+      </w:r>
+      <w:proofErr w:type="spellEnd"/>
+      <w:r>
+        <w:rPr>
+          <w:rFonts w:ascii="Arial" w:hAnsi="Arial" w:cs="Arial"/>
+        </w:rPr>
+        <w:t xml:space="preserve">(&lt;App /&gt;, </w:t>
+      </w:r>
+      <w:proofErr w:type="spellStart"/>
+      <w:r>
+        <w:rPr>
+          <w:rFonts w:ascii="Arial" w:hAnsi="Arial" w:cs="Arial"/>
+        </w:rPr>
+        <w:t>document.getElementById</w:t>
+      </w:r>
+      <w:proofErr w:type="spellEnd"/>
+      <w:r>
+        <w:rPr>
+          <w:rFonts w:ascii="Arial" w:hAnsi="Arial" w:cs="Arial"/>
+        </w:rPr>
+        <w:t>("root"))</w:t>
       </w:r>
     </w:p>
     <w:p>
@@ -450,11 +522,19 @@
           <w:rFonts w:ascii="Arial" w:hAnsi="Arial" w:cs="Arial"/>
         </w:rPr>
       </w:pPr>
-      <w:r>
-        <w:rPr>
-          <w:rFonts w:ascii="Arial" w:hAnsi="Arial" w:cs="Arial"/>
-        </w:rPr>
-        <w:t>javascript:</w:t>
+      <w:proofErr w:type="spellStart"/>
+      <w:r>
+        <w:rPr>
+          <w:rFonts w:ascii="Arial" w:hAnsi="Arial" w:cs="Arial"/>
+        </w:rPr>
+        <w:t>javascript</w:t>
+      </w:r>
+      <w:proofErr w:type="spellEnd"/>
+      <w:r>
+        <w:rPr>
+          <w:rFonts w:ascii="Arial" w:hAnsi="Arial" w:cs="Arial"/>
+        </w:rPr>
+        <w:t>:</w:t>
       </w:r>
     </w:p>
     <w:p>
@@ -508,7 +588,21 @@
         <w:rPr>
           <w:rFonts w:ascii="Arial" w:hAnsi="Arial" w:cs="Arial"/>
         </w:rPr>
-        <w:t>object n {name: abc, y: 2</w:t>
+        <w:t xml:space="preserve">object n {name: </w:t>
+      </w:r>
+      <w:proofErr w:type="spellStart"/>
+      <w:r>
+        <w:rPr>
+          <w:rFonts w:ascii="Arial" w:hAnsi="Arial" w:cs="Arial"/>
+        </w:rPr>
+        <w:t>abc</w:t>
+      </w:r>
+      <w:proofErr w:type="spellEnd"/>
+      <w:r>
+        <w:rPr>
+          <w:rFonts w:ascii="Arial" w:hAnsi="Arial" w:cs="Arial"/>
+        </w:rPr>
+        <w:t>, y: 2</w:t>
       </w:r>
       <w:r>
         <w:rPr>
@@ -556,7 +650,21 @@
         <w:rPr>
           <w:rFonts w:ascii="Arial" w:hAnsi="Arial" w:cs="Arial"/>
         </w:rPr>
-        <w:t>function n = (x,y) =&gt; x*y</w:t>
+        <w:t>function n = (</w:t>
+      </w:r>
+      <w:proofErr w:type="spellStart"/>
+      <w:r>
+        <w:rPr>
+          <w:rFonts w:ascii="Arial" w:hAnsi="Arial" w:cs="Arial"/>
+        </w:rPr>
+        <w:t>x,y</w:t>
+      </w:r>
+      <w:proofErr w:type="spellEnd"/>
+      <w:r>
+        <w:rPr>
+          <w:rFonts w:ascii="Arial" w:hAnsi="Arial" w:cs="Arial"/>
+        </w:rPr>
+        <w:t>) =&gt; x*y</w:t>
       </w:r>
     </w:p>
     <w:p>
@@ -574,7 +682,35 @@
         <w:rPr>
           <w:rFonts w:ascii="Arial" w:hAnsi="Arial" w:cs="Arial"/>
         </w:rPr>
-        <w:t>event handler: onClick = {() =&gt; xyz}</w:t>
+        <w:t xml:space="preserve">event handler: </w:t>
+      </w:r>
+      <w:proofErr w:type="spellStart"/>
+      <w:r>
+        <w:rPr>
+          <w:rFonts w:ascii="Arial" w:hAnsi="Arial" w:cs="Arial"/>
+        </w:rPr>
+        <w:t>onClick</w:t>
+      </w:r>
+      <w:proofErr w:type="spellEnd"/>
+      <w:r>
+        <w:rPr>
+          <w:rFonts w:ascii="Arial" w:hAnsi="Arial" w:cs="Arial"/>
+        </w:rPr>
+        <w:t xml:space="preserve"> = {() =&gt; </w:t>
+      </w:r>
+      <w:proofErr w:type="spellStart"/>
+      <w:r>
+        <w:rPr>
+          <w:rFonts w:ascii="Arial" w:hAnsi="Arial" w:cs="Arial"/>
+        </w:rPr>
+        <w:t>xyz</w:t>
+      </w:r>
+      <w:proofErr w:type="spellEnd"/>
+      <w:r>
+        <w:rPr>
+          <w:rFonts w:ascii="Arial" w:hAnsi="Arial" w:cs="Arial"/>
+        </w:rPr>
+        <w:t>}</w:t>
       </w:r>
     </w:p>
     <w:p>
@@ -616,7 +752,21 @@
         <w:rPr>
           <w:rFonts w:ascii="Arial" w:hAnsi="Arial" w:cs="Arial"/>
         </w:rPr>
-        <w:t xml:space="preserve"> { useState } from 'react'</w:t>
+        <w:t xml:space="preserve"> { </w:t>
+      </w:r>
+      <w:proofErr w:type="spellStart"/>
+      <w:r>
+        <w:rPr>
+          <w:rFonts w:ascii="Arial" w:hAnsi="Arial" w:cs="Arial"/>
+        </w:rPr>
+        <w:t>useState</w:t>
+      </w:r>
+      <w:proofErr w:type="spellEnd"/>
+      <w:r>
+        <w:rPr>
+          <w:rFonts w:ascii="Arial" w:hAnsi="Arial" w:cs="Arial"/>
+        </w:rPr>
+        <w:t xml:space="preserve"> } from 'react'</w:t>
       </w:r>
     </w:p>
     <w:p>
@@ -630,11 +780,47 @@
           <w:rFonts w:ascii="Arial" w:hAnsi="Arial" w:cs="Arial"/>
         </w:rPr>
       </w:pPr>
-      <w:r>
-        <w:rPr>
-          <w:rFonts w:ascii="Arial" w:hAnsi="Arial" w:cs="Arial"/>
-        </w:rPr>
-        <w:t>const [ counter, setCounter ] = useState(0)</w:t>
+      <w:proofErr w:type="spellStart"/>
+      <w:r>
+        <w:rPr>
+          <w:rFonts w:ascii="Arial" w:hAnsi="Arial" w:cs="Arial"/>
+        </w:rPr>
+        <w:t>const</w:t>
+      </w:r>
+      <w:proofErr w:type="spellEnd"/>
+      <w:r>
+        <w:rPr>
+          <w:rFonts w:ascii="Arial" w:hAnsi="Arial" w:cs="Arial"/>
+        </w:rPr>
+        <w:t xml:space="preserve"> [ counter, </w:t>
+      </w:r>
+      <w:proofErr w:type="spellStart"/>
+      <w:r>
+        <w:rPr>
+          <w:rFonts w:ascii="Arial" w:hAnsi="Arial" w:cs="Arial"/>
+        </w:rPr>
+        <w:t>setCounter</w:t>
+      </w:r>
+      <w:proofErr w:type="spellEnd"/>
+      <w:r>
+        <w:rPr>
+          <w:rFonts w:ascii="Arial" w:hAnsi="Arial" w:cs="Arial"/>
+        </w:rPr>
+        <w:t xml:space="preserve"> ] = </w:t>
+      </w:r>
+      <w:proofErr w:type="spellStart"/>
+      <w:r>
+        <w:rPr>
+          <w:rFonts w:ascii="Arial" w:hAnsi="Arial" w:cs="Arial"/>
+        </w:rPr>
+        <w:t>useState</w:t>
+      </w:r>
+      <w:proofErr w:type="spellEnd"/>
+      <w:r>
+        <w:rPr>
+          <w:rFonts w:ascii="Arial" w:hAnsi="Arial" w:cs="Arial"/>
+        </w:rPr>
+        <w:t>(0)</w:t>
       </w:r>
       <w:r>
         <w:rPr>
@@ -664,7 +850,35 @@
         <w:rPr>
           <w:rFonts w:ascii="Arial" w:hAnsi="Arial" w:cs="Arial"/>
         </w:rPr>
-        <w:t>up: pass the setCounter, onClick through props</w:t>
+        <w:t xml:space="preserve">up: pass the </w:t>
+      </w:r>
+      <w:proofErr w:type="spellStart"/>
+      <w:r>
+        <w:rPr>
+          <w:rFonts w:ascii="Arial" w:hAnsi="Arial" w:cs="Arial"/>
+        </w:rPr>
+        <w:t>setCounter</w:t>
+      </w:r>
+      <w:proofErr w:type="spellEnd"/>
+      <w:r>
+        <w:rPr>
+          <w:rFonts w:ascii="Arial" w:hAnsi="Arial" w:cs="Arial"/>
+        </w:rPr>
+        <w:t xml:space="preserve">, </w:t>
+      </w:r>
+      <w:proofErr w:type="spellStart"/>
+      <w:r>
+        <w:rPr>
+          <w:rFonts w:ascii="Arial" w:hAnsi="Arial" w:cs="Arial"/>
+        </w:rPr>
+        <w:t>onClick</w:t>
+      </w:r>
+      <w:proofErr w:type="spellEnd"/>
+      <w:r>
+        <w:rPr>
+          <w:rFonts w:ascii="Arial" w:hAnsi="Arial" w:cs="Arial"/>
+        </w:rPr>
+        <w:t xml:space="preserve"> through props</w:t>
       </w:r>
     </w:p>
     <w:p>
@@ -782,7 +996,34 @@
           <w:rFonts w:ascii="Arial" w:hAnsi="Arial" w:cs="Arial"/>
         </w:rPr>
         <w:tab/>
-        <w:t>eg. notes.find(n =&gt; n.id == 2)</w:t>
+      </w:r>
+      <w:proofErr w:type="spellStart"/>
+      <w:r>
+        <w:rPr>
+          <w:rFonts w:ascii="Arial" w:hAnsi="Arial" w:cs="Arial"/>
+        </w:rPr>
+        <w:t>eg.</w:t>
+      </w:r>
+      <w:proofErr w:type="spellEnd"/>
+      <w:r>
+        <w:rPr>
+          <w:rFonts w:ascii="Arial" w:hAnsi="Arial" w:cs="Arial"/>
+        </w:rPr>
+        <w:t xml:space="preserve"> </w:t>
+      </w:r>
+      <w:proofErr w:type="spellStart"/>
+      <w:r>
+        <w:rPr>
+          <w:rFonts w:ascii="Arial" w:hAnsi="Arial" w:cs="Arial"/>
+        </w:rPr>
+        <w:t>notes.find</w:t>
+      </w:r>
+      <w:proofErr w:type="spellEnd"/>
+      <w:r>
+        <w:rPr>
+          <w:rFonts w:ascii="Arial" w:hAnsi="Arial" w:cs="Arial"/>
+        </w:rPr>
+        <w:t>(n =&gt; n.id == 2)</w:t>
       </w:r>
     </w:p>
     <w:p>
@@ -813,7 +1054,48 @@
           <w:rFonts w:ascii="Arial" w:hAnsi="Arial" w:cs="Arial"/>
         </w:rPr>
         <w:tab/>
-        <w:t>eg. notes.filter(n =&gt; n.importance == ‘yes’)</w:t>
+      </w:r>
+      <w:proofErr w:type="spellStart"/>
+      <w:r>
+        <w:rPr>
+          <w:rFonts w:ascii="Arial" w:hAnsi="Arial" w:cs="Arial"/>
+        </w:rPr>
+        <w:t>eg.</w:t>
+      </w:r>
+      <w:proofErr w:type="spellEnd"/>
+      <w:r>
+        <w:rPr>
+          <w:rFonts w:ascii="Arial" w:hAnsi="Arial" w:cs="Arial"/>
+        </w:rPr>
+        <w:t xml:space="preserve"> </w:t>
+      </w:r>
+      <w:proofErr w:type="spellStart"/>
+      <w:r>
+        <w:rPr>
+          <w:rFonts w:ascii="Arial" w:hAnsi="Arial" w:cs="Arial"/>
+        </w:rPr>
+        <w:t>notes.filter</w:t>
+      </w:r>
+      <w:proofErr w:type="spellEnd"/>
+      <w:r>
+        <w:rPr>
+          <w:rFonts w:ascii="Arial" w:hAnsi="Arial" w:cs="Arial"/>
+        </w:rPr>
+        <w:t xml:space="preserve">(n =&gt; </w:t>
+      </w:r>
+      <w:proofErr w:type="spellStart"/>
+      <w:r>
+        <w:rPr>
+          <w:rFonts w:ascii="Arial" w:hAnsi="Arial" w:cs="Arial"/>
+        </w:rPr>
+        <w:t>n.importance</w:t>
+      </w:r>
+      <w:proofErr w:type="spellEnd"/>
+      <w:r>
+        <w:rPr>
+          <w:rFonts w:ascii="Arial" w:hAnsi="Arial" w:cs="Arial"/>
+        </w:rPr>
+        <w:t xml:space="preserve"> == ‘yes’)</w:t>
       </w:r>
     </w:p>
     <w:p>
@@ -856,7 +1138,34 @@
           <w:rFonts w:ascii="Arial" w:hAnsi="Arial" w:cs="Arial"/>
         </w:rPr>
         <w:tab/>
-        <w:t>eg. notes.map(n =&gt; &lt;p&gt;n.id&lt;/p&gt;)</w:t>
+      </w:r>
+      <w:proofErr w:type="spellStart"/>
+      <w:r>
+        <w:rPr>
+          <w:rFonts w:ascii="Arial" w:hAnsi="Arial" w:cs="Arial"/>
+        </w:rPr>
+        <w:t>eg.</w:t>
+      </w:r>
+      <w:proofErr w:type="spellEnd"/>
+      <w:r>
+        <w:rPr>
+          <w:rFonts w:ascii="Arial" w:hAnsi="Arial" w:cs="Arial"/>
+        </w:rPr>
+        <w:t xml:space="preserve"> </w:t>
+      </w:r>
+      <w:proofErr w:type="spellStart"/>
+      <w:r>
+        <w:rPr>
+          <w:rFonts w:ascii="Arial" w:hAnsi="Arial" w:cs="Arial"/>
+        </w:rPr>
+        <w:t>notes.map</w:t>
+      </w:r>
+      <w:proofErr w:type="spellEnd"/>
+      <w:r>
+        <w:rPr>
+          <w:rFonts w:ascii="Arial" w:hAnsi="Arial" w:cs="Arial"/>
+        </w:rPr>
+        <w:t>(n =&gt; &lt;p&gt;n.id&lt;/p&gt;)</w:t>
       </w:r>
     </w:p>
     <w:p>
@@ -922,7 +1231,35 @@
         <w:rPr>
           <w:rFonts w:ascii="Arial" w:hAnsi="Arial" w:cs="Arial"/>
         </w:rPr>
-        <w:t>&lt;form onSubmit={addNote}&gt;</w:t>
+        <w:t xml:space="preserve">&lt;form </w:t>
+      </w:r>
+      <w:proofErr w:type="spellStart"/>
+      <w:r>
+        <w:rPr>
+          <w:rFonts w:ascii="Arial" w:hAnsi="Arial" w:cs="Arial"/>
+        </w:rPr>
+        <w:t>onSubmit</w:t>
+      </w:r>
+      <w:proofErr w:type="spellEnd"/>
+      <w:r>
+        <w:rPr>
+          <w:rFonts w:ascii="Arial" w:hAnsi="Arial" w:cs="Arial"/>
+        </w:rPr>
+        <w:t>={</w:t>
+      </w:r>
+      <w:proofErr w:type="spellStart"/>
+      <w:r>
+        <w:rPr>
+          <w:rFonts w:ascii="Arial" w:hAnsi="Arial" w:cs="Arial"/>
+        </w:rPr>
+        <w:t>addNote</w:t>
+      </w:r>
+      <w:proofErr w:type="spellEnd"/>
+      <w:r>
+        <w:rPr>
+          <w:rFonts w:ascii="Arial" w:hAnsi="Arial" w:cs="Arial"/>
+        </w:rPr>
+        <w:t>}&gt;</w:t>
       </w:r>
       <w:r>
         <w:rPr>
@@ -955,7 +1292,21 @@
         <w:rPr>
           <w:rFonts w:ascii="Arial" w:hAnsi="Arial" w:cs="Arial"/>
         </w:rPr>
-        <w:t xml:space="preserve">          value={newNote}</w:t>
+        <w:t xml:space="preserve">          value={</w:t>
+      </w:r>
+      <w:proofErr w:type="spellStart"/>
+      <w:r>
+        <w:rPr>
+          <w:rFonts w:ascii="Arial" w:hAnsi="Arial" w:cs="Arial"/>
+        </w:rPr>
+        <w:t>newNote</w:t>
+      </w:r>
+      <w:proofErr w:type="spellEnd"/>
+      <w:r>
+        <w:rPr>
+          <w:rFonts w:ascii="Arial" w:hAnsi="Arial" w:cs="Arial"/>
+        </w:rPr>
+        <w:t>}</w:t>
       </w:r>
     </w:p>
     <w:p>
@@ -970,7 +1321,35 @@
         <w:rPr>
           <w:rFonts w:ascii="Arial" w:hAnsi="Arial" w:cs="Arial"/>
         </w:rPr>
-        <w:t xml:space="preserve">          onChange={handleNoteChange}</w:t>
+        <w:t xml:space="preserve">          </w:t>
+      </w:r>
+      <w:proofErr w:type="spellStart"/>
+      <w:r>
+        <w:rPr>
+          <w:rFonts w:ascii="Arial" w:hAnsi="Arial" w:cs="Arial"/>
+        </w:rPr>
+        <w:t>onChange</w:t>
+      </w:r>
+      <w:proofErr w:type="spellEnd"/>
+      <w:r>
+        <w:rPr>
+          <w:rFonts w:ascii="Arial" w:hAnsi="Arial" w:cs="Arial"/>
+        </w:rPr>
+        <w:t>={</w:t>
+      </w:r>
+      <w:proofErr w:type="spellStart"/>
+      <w:r>
+        <w:rPr>
+          <w:rFonts w:ascii="Arial" w:hAnsi="Arial" w:cs="Arial"/>
+        </w:rPr>
+        <w:t>handleNoteChange</w:t>
+      </w:r>
+      <w:proofErr w:type="spellEnd"/>
+      <w:r>
+        <w:rPr>
+          <w:rFonts w:ascii="Arial" w:hAnsi="Arial" w:cs="Arial"/>
+        </w:rPr>
+        <w:t>}</w:t>
       </w:r>
       <w:r>
         <w:rPr>
@@ -1027,11 +1406,19 @@
           <w:rFonts w:ascii="Arial" w:hAnsi="Arial" w:cs="Arial"/>
         </w:rPr>
       </w:pPr>
-      <w:r>
-        <w:rPr>
-          <w:rFonts w:ascii="Arial" w:hAnsi="Arial" w:cs="Arial"/>
-        </w:rPr>
-        <w:t xml:space="preserve">addNote = </w:t>
+      <w:proofErr w:type="spellStart"/>
+      <w:r>
+        <w:rPr>
+          <w:rFonts w:ascii="Arial" w:hAnsi="Arial" w:cs="Arial"/>
+        </w:rPr>
+        <w:t>addNote</w:t>
+      </w:r>
+      <w:proofErr w:type="spellEnd"/>
+      <w:r>
+        <w:rPr>
+          <w:rFonts w:ascii="Arial" w:hAnsi="Arial" w:cs="Arial"/>
+        </w:rPr>
+        <w:t xml:space="preserve"> = </w:t>
       </w:r>
       <w:r>
         <w:rPr>
@@ -1049,7 +1436,21 @@
         <w:rPr>
           <w:rFonts w:ascii="Arial" w:hAnsi="Arial" w:cs="Arial"/>
         </w:rPr>
-        <w:t xml:space="preserve">    event.preventDefault()</w:t>
+        <w:t xml:space="preserve">    </w:t>
+      </w:r>
+      <w:proofErr w:type="spellStart"/>
+      <w:r>
+        <w:rPr>
+          <w:rFonts w:ascii="Arial" w:hAnsi="Arial" w:cs="Arial"/>
+        </w:rPr>
+        <w:t>event.preventDefault</w:t>
+      </w:r>
+      <w:proofErr w:type="spellEnd"/>
+      <w:r>
+        <w:rPr>
+          <w:rFonts w:ascii="Arial" w:hAnsi="Arial" w:cs="Arial"/>
+        </w:rPr>
+        <w:t>()</w:t>
       </w:r>
       <w:r>
         <w:rPr>
@@ -1061,7 +1462,21 @@
         <w:rPr>
           <w:rFonts w:ascii="Arial" w:hAnsi="Arial" w:cs="Arial"/>
         </w:rPr>
-        <w:t xml:space="preserve">    console.log('button clicked', event.target)</w:t>
+        <w:t xml:space="preserve">    console.log('button clicked', </w:t>
+      </w:r>
+      <w:proofErr w:type="spellStart"/>
+      <w:r>
+        <w:rPr>
+          <w:rFonts w:ascii="Arial" w:hAnsi="Arial" w:cs="Arial"/>
+        </w:rPr>
+        <w:t>event.target</w:t>
+      </w:r>
+      <w:proofErr w:type="spellEnd"/>
+      <w:r>
+        <w:rPr>
+          <w:rFonts w:ascii="Arial" w:hAnsi="Arial" w:cs="Arial"/>
+        </w:rPr>
+        <w:t>)</w:t>
       </w:r>
       <w:r>
         <w:rPr>
@@ -1081,11 +1496,19 @@
           <w:rFonts w:ascii="Arial" w:hAnsi="Arial" w:cs="Arial"/>
         </w:rPr>
       </w:pPr>
-      <w:r>
-        <w:rPr>
-          <w:rFonts w:ascii="Arial" w:hAnsi="Arial" w:cs="Arial"/>
-        </w:rPr>
-        <w:t>json-server:</w:t>
+      <w:proofErr w:type="spellStart"/>
+      <w:r>
+        <w:rPr>
+          <w:rFonts w:ascii="Arial" w:hAnsi="Arial" w:cs="Arial"/>
+        </w:rPr>
+        <w:t>json</w:t>
+      </w:r>
+      <w:proofErr w:type="spellEnd"/>
+      <w:r>
+        <w:rPr>
+          <w:rFonts w:ascii="Arial" w:hAnsi="Arial" w:cs="Arial"/>
+        </w:rPr>
+        <w:t>-server:</w:t>
       </w:r>
     </w:p>
     <w:p>
@@ -1117,17 +1540,39 @@
           <w:rFonts w:ascii="Arial" w:hAnsi="Arial" w:cs="Arial"/>
         </w:rPr>
       </w:pPr>
-      <w:r>
-        <w:rPr>
-          <w:rFonts w:ascii="Arial" w:hAnsi="Arial" w:cs="Arial"/>
-        </w:rPr>
-        <w:t>npm install</w:t>
-      </w:r>
-      <w:r>
-        <w:rPr>
-          <w:rFonts w:ascii="Arial" w:hAnsi="Arial" w:cs="Arial"/>
-        </w:rPr>
-        <w:t xml:space="preserve"> json-server --save-dev</w:t>
+      <w:proofErr w:type="spellStart"/>
+      <w:r>
+        <w:rPr>
+          <w:rFonts w:ascii="Arial" w:hAnsi="Arial" w:cs="Arial"/>
+        </w:rPr>
+        <w:t>npm</w:t>
+      </w:r>
+      <w:proofErr w:type="spellEnd"/>
+      <w:r>
+        <w:rPr>
+          <w:rFonts w:ascii="Arial" w:hAnsi="Arial" w:cs="Arial"/>
+        </w:rPr>
+        <w:t xml:space="preserve"> install</w:t>
+      </w:r>
+      <w:r>
+        <w:rPr>
+          <w:rFonts w:ascii="Arial" w:hAnsi="Arial" w:cs="Arial"/>
+        </w:rPr>
+        <w:t xml:space="preserve"> </w:t>
+      </w:r>
+      <w:proofErr w:type="spellStart"/>
+      <w:r>
+        <w:rPr>
+          <w:rFonts w:ascii="Arial" w:hAnsi="Arial" w:cs="Arial"/>
+        </w:rPr>
+        <w:t>json</w:t>
+      </w:r>
+      <w:proofErr w:type="spellEnd"/>
+      <w:r>
+        <w:rPr>
+          <w:rFonts w:ascii="Arial" w:hAnsi="Arial" w:cs="Arial"/>
+        </w:rPr>
+        <w:t>-server --save-dev</w:t>
       </w:r>
     </w:p>
     <w:p>
@@ -1141,12 +1586,42 @@
           <w:rFonts w:ascii="Arial" w:hAnsi="Arial" w:cs="Arial"/>
         </w:rPr>
       </w:pPr>
-      <w:r>
-        <w:rPr>
-          <w:rFonts w:ascii="Arial" w:hAnsi="Arial" w:cs="Arial"/>
-        </w:rPr>
-        <w:t>npx json-server --port 3001 --watch db.json</w:t>
-      </w:r>
+      <w:proofErr w:type="spellStart"/>
+      <w:r>
+        <w:rPr>
+          <w:rFonts w:ascii="Arial" w:hAnsi="Arial" w:cs="Arial"/>
+        </w:rPr>
+        <w:t>npx</w:t>
+      </w:r>
+      <w:proofErr w:type="spellEnd"/>
+      <w:r>
+        <w:rPr>
+          <w:rFonts w:ascii="Arial" w:hAnsi="Arial" w:cs="Arial"/>
+        </w:rPr>
+        <w:t xml:space="preserve"> </w:t>
+      </w:r>
+      <w:proofErr w:type="spellStart"/>
+      <w:r>
+        <w:rPr>
+          <w:rFonts w:ascii="Arial" w:hAnsi="Arial" w:cs="Arial"/>
+        </w:rPr>
+        <w:t>json</w:t>
+      </w:r>
+      <w:proofErr w:type="spellEnd"/>
+      <w:r>
+        <w:rPr>
+          <w:rFonts w:ascii="Arial" w:hAnsi="Arial" w:cs="Arial"/>
+        </w:rPr>
+        <w:t xml:space="preserve">-server --port 3001 --watch </w:t>
+      </w:r>
+      <w:proofErr w:type="spellStart"/>
+      <w:r>
+        <w:rPr>
+          <w:rFonts w:ascii="Arial" w:hAnsi="Arial" w:cs="Arial"/>
+        </w:rPr>
+        <w:t>db.json</w:t>
+      </w:r>
+      <w:proofErr w:type="spellEnd"/>
     </w:p>
     <w:p>
       <w:pPr>
@@ -1159,11 +1634,19 @@
           <w:rFonts w:ascii="Arial" w:hAnsi="Arial" w:cs="Arial"/>
         </w:rPr>
       </w:pPr>
-      <w:r>
-        <w:rPr>
-          <w:rFonts w:ascii="Arial" w:hAnsi="Arial" w:cs="Arial"/>
-        </w:rPr>
-        <w:t>db.json contains notes array</w:t>
+      <w:proofErr w:type="spellStart"/>
+      <w:r>
+        <w:rPr>
+          <w:rFonts w:ascii="Arial" w:hAnsi="Arial" w:cs="Arial"/>
+        </w:rPr>
+        <w:t>db.json</w:t>
+      </w:r>
+      <w:proofErr w:type="spellEnd"/>
+      <w:r>
+        <w:rPr>
+          <w:rFonts w:ascii="Arial" w:hAnsi="Arial" w:cs="Arial"/>
+        </w:rPr>
+        <w:t xml:space="preserve"> contains notes array</w:t>
       </w:r>
     </w:p>
     <w:p>
@@ -1177,12 +1660,28 @@
           <w:rFonts w:ascii="Arial" w:hAnsi="Arial" w:cs="Arial"/>
         </w:rPr>
       </w:pPr>
-      <w:r>
-        <w:rPr>
-          <w:rFonts w:ascii="Arial" w:hAnsi="Arial" w:cs="Arial"/>
-        </w:rPr>
-        <w:t>npm install axios</w:t>
-      </w:r>
+      <w:proofErr w:type="spellStart"/>
+      <w:r>
+        <w:rPr>
+          <w:rFonts w:ascii="Arial" w:hAnsi="Arial" w:cs="Arial"/>
+        </w:rPr>
+        <w:t>npm</w:t>
+      </w:r>
+      <w:proofErr w:type="spellEnd"/>
+      <w:r>
+        <w:rPr>
+          <w:rFonts w:ascii="Arial" w:hAnsi="Arial" w:cs="Arial"/>
+        </w:rPr>
+        <w:t xml:space="preserve"> install </w:t>
+      </w:r>
+      <w:proofErr w:type="spellStart"/>
+      <w:r>
+        <w:rPr>
+          <w:rFonts w:ascii="Arial" w:hAnsi="Arial" w:cs="Arial"/>
+        </w:rPr>
+        <w:t>axios</w:t>
+      </w:r>
+      <w:proofErr w:type="spellEnd"/>
     </w:p>
     <w:p>
       <w:pPr>
@@ -1195,11 +1694,19 @@
           <w:rFonts w:ascii="Arial" w:hAnsi="Arial" w:cs="Arial"/>
         </w:rPr>
       </w:pPr>
-      <w:r>
-        <w:rPr>
-          <w:rFonts w:ascii="Arial" w:hAnsi="Arial" w:cs="Arial"/>
-        </w:rPr>
-        <w:t>npm run server</w:t>
+      <w:proofErr w:type="spellStart"/>
+      <w:r>
+        <w:rPr>
+          <w:rFonts w:ascii="Arial" w:hAnsi="Arial" w:cs="Arial"/>
+        </w:rPr>
+        <w:t>npm</w:t>
+      </w:r>
+      <w:proofErr w:type="spellEnd"/>
+      <w:r>
+        <w:rPr>
+          <w:rFonts w:ascii="Arial" w:hAnsi="Arial" w:cs="Arial"/>
+        </w:rPr>
+        <w:t xml:space="preserve"> run server</w:t>
       </w:r>
     </w:p>
     <w:p>
@@ -1249,18 +1756,28 @@
         </w:rPr>
         <w:t xml:space="preserve">  .then(response =&gt; {</w:t>
       </w:r>
-      <w:r>
-        <w:rPr>
-          <w:rFonts w:ascii="Arial" w:hAnsi="Arial" w:cs="Arial"/>
-        </w:rPr>
-        <w:t>setNotes(</w:t>
-      </w:r>
+      <w:proofErr w:type="spellStart"/>
+      <w:r>
+        <w:rPr>
+          <w:rFonts w:ascii="Arial" w:hAnsi="Arial" w:cs="Arial"/>
+        </w:rPr>
+        <w:t>setNotes</w:t>
+      </w:r>
+      <w:proofErr w:type="spellEnd"/>
+      <w:r>
+        <w:rPr>
+          <w:rFonts w:ascii="Arial" w:hAnsi="Arial" w:cs="Arial"/>
+        </w:rPr>
+        <w:t>(</w:t>
+      </w:r>
+      <w:proofErr w:type="spellStart"/>
       <w:r>
         <w:rPr>
           <w:rFonts w:ascii="Arial" w:hAnsi="Arial" w:cs="Arial"/>
         </w:rPr>
         <w:t>response.data</w:t>
       </w:r>
+      <w:proofErr w:type="spellEnd"/>
       <w:r>
         <w:rPr>
           <w:rFonts w:ascii="Arial" w:hAnsi="Arial" w:cs="Arial"/>
@@ -1304,7 +1821,21 @@
         <w:rPr>
           <w:rFonts w:ascii="Arial" w:hAnsi="Arial" w:cs="Arial"/>
         </w:rPr>
-        <w:t>.post('http://localhost:3001/notes', noteObject)</w:t>
+        <w:t xml:space="preserve">.post('http://localhost:3001/notes', </w:t>
+      </w:r>
+      <w:proofErr w:type="spellStart"/>
+      <w:r>
+        <w:rPr>
+          <w:rFonts w:ascii="Arial" w:hAnsi="Arial" w:cs="Arial"/>
+        </w:rPr>
+        <w:t>noteObject</w:t>
+      </w:r>
+      <w:proofErr w:type="spellEnd"/>
+      <w:r>
+        <w:rPr>
+          <w:rFonts w:ascii="Arial" w:hAnsi="Arial" w:cs="Arial"/>
+        </w:rPr>
+        <w:t>)</w:t>
       </w:r>
     </w:p>
     <w:p>
@@ -1334,7 +1865,49 @@
         <w:rPr>
           <w:rFonts w:ascii="Arial" w:hAnsi="Arial" w:cs="Arial"/>
         </w:rPr>
-        <w:t xml:space="preserve">    setNotes(notes.concat(response.data)</w:t>
+        <w:t xml:space="preserve">    </w:t>
+      </w:r>
+      <w:proofErr w:type="spellStart"/>
+      <w:r>
+        <w:rPr>
+          <w:rFonts w:ascii="Arial" w:hAnsi="Arial" w:cs="Arial"/>
+        </w:rPr>
+        <w:t>setNotes</w:t>
+      </w:r>
+      <w:proofErr w:type="spellEnd"/>
+      <w:r>
+        <w:rPr>
+          <w:rFonts w:ascii="Arial" w:hAnsi="Arial" w:cs="Arial"/>
+        </w:rPr>
+        <w:t>(</w:t>
+      </w:r>
+      <w:proofErr w:type="spellStart"/>
+      <w:r>
+        <w:rPr>
+          <w:rFonts w:ascii="Arial" w:hAnsi="Arial" w:cs="Arial"/>
+        </w:rPr>
+        <w:t>notes.concat</w:t>
+      </w:r>
+      <w:proofErr w:type="spellEnd"/>
+      <w:r>
+        <w:rPr>
+          <w:rFonts w:ascii="Arial" w:hAnsi="Arial" w:cs="Arial"/>
+        </w:rPr>
+        <w:t>(</w:t>
+      </w:r>
+      <w:proofErr w:type="spellStart"/>
+      <w:r>
+        <w:rPr>
+          <w:rFonts w:ascii="Arial" w:hAnsi="Arial" w:cs="Arial"/>
+        </w:rPr>
+        <w:t>response.data</w:t>
+      </w:r>
+      <w:proofErr w:type="spellEnd"/>
+      <w:r>
+        <w:rPr>
+          <w:rFonts w:ascii="Arial" w:hAnsi="Arial" w:cs="Arial"/>
+        </w:rPr>
+        <w:t>)</w:t>
       </w:r>
     </w:p>
     <w:p>
@@ -1349,7 +1922,21 @@
         <w:rPr>
           <w:rFonts w:ascii="Arial" w:hAnsi="Arial" w:cs="Arial"/>
         </w:rPr>
-        <w:t xml:space="preserve">    setNewNote(‘’)</w:t>
+        <w:t xml:space="preserve">    </w:t>
+      </w:r>
+      <w:proofErr w:type="spellStart"/>
+      <w:r>
+        <w:rPr>
+          <w:rFonts w:ascii="Arial" w:hAnsi="Arial" w:cs="Arial"/>
+        </w:rPr>
+        <w:t>setNewNote</w:t>
+      </w:r>
+      <w:proofErr w:type="spellEnd"/>
+      <w:r>
+        <w:rPr>
+          <w:rFonts w:ascii="Arial" w:hAnsi="Arial" w:cs="Arial"/>
+        </w:rPr>
+        <w:t>(‘’)</w:t>
       </w:r>
       <w:r>
         <w:rPr>
@@ -1398,7 +1985,21 @@
         <w:rPr>
           <w:rFonts w:ascii="Arial" w:hAnsi="Arial" w:cs="Arial"/>
         </w:rPr>
-        <w:t>export default { getAll, create, update }</w:t>
+        <w:t xml:space="preserve">export default { </w:t>
+      </w:r>
+      <w:proofErr w:type="spellStart"/>
+      <w:r>
+        <w:rPr>
+          <w:rFonts w:ascii="Arial" w:hAnsi="Arial" w:cs="Arial"/>
+        </w:rPr>
+        <w:t>getAll</w:t>
+      </w:r>
+      <w:proofErr w:type="spellEnd"/>
+      <w:r>
+        <w:rPr>
+          <w:rFonts w:ascii="Arial" w:hAnsi="Arial" w:cs="Arial"/>
+        </w:rPr>
+        <w:t>, create, update }</w:t>
       </w:r>
     </w:p>
     <w:p>
@@ -1422,7 +2023,21 @@
         <w:rPr>
           <w:rFonts w:ascii="Arial" w:hAnsi="Arial" w:cs="Arial"/>
         </w:rPr>
-        <w:t>import noteService from './services/notes'</w:t>
+        <w:t xml:space="preserve">import </w:t>
+      </w:r>
+      <w:proofErr w:type="spellStart"/>
+      <w:r>
+        <w:rPr>
+          <w:rFonts w:ascii="Arial" w:hAnsi="Arial" w:cs="Arial"/>
+        </w:rPr>
+        <w:t>noteService</w:t>
+      </w:r>
+      <w:proofErr w:type="spellEnd"/>
+      <w:r>
+        <w:rPr>
+          <w:rFonts w:ascii="Arial" w:hAnsi="Arial" w:cs="Arial"/>
+        </w:rPr>
+        <w:t xml:space="preserve"> from './services/notes'</w:t>
       </w:r>
     </w:p>
     <w:p>
@@ -1440,7 +2055,35 @@
         <w:rPr>
           <w:rFonts w:ascii="Arial" w:hAnsi="Arial" w:cs="Arial"/>
         </w:rPr>
-        <w:t>using css in javascript:</w:t>
+        <w:t xml:space="preserve">using </w:t>
+      </w:r>
+      <w:proofErr w:type="spellStart"/>
+      <w:r>
+        <w:rPr>
+          <w:rFonts w:ascii="Arial" w:hAnsi="Arial" w:cs="Arial"/>
+        </w:rPr>
+        <w:t>css</w:t>
+      </w:r>
+      <w:proofErr w:type="spellEnd"/>
+      <w:r>
+        <w:rPr>
+          <w:rFonts w:ascii="Arial" w:hAnsi="Arial" w:cs="Arial"/>
+        </w:rPr>
+        <w:t xml:space="preserve"> in </w:t>
+      </w:r>
+      <w:proofErr w:type="spellStart"/>
+      <w:r>
+        <w:rPr>
+          <w:rFonts w:ascii="Arial" w:hAnsi="Arial" w:cs="Arial"/>
+        </w:rPr>
+        <w:t>javascript</w:t>
+      </w:r>
+      <w:proofErr w:type="spellEnd"/>
+      <w:r>
+        <w:rPr>
+          <w:rFonts w:ascii="Arial" w:hAnsi="Arial" w:cs="Arial"/>
+        </w:rPr>
+        <w:t>:</w:t>
       </w:r>
     </w:p>
     <w:tbl>
@@ -1469,7 +2112,21 @@
               <w:rPr>
                 <w:rFonts w:ascii="Arial" w:hAnsi="Arial" w:cs="Arial"/>
               </w:rPr>
-              <w:t>.note {color: red}</w:t>
+              <w:t>.note {</w:t>
+            </w:r>
+            <w:proofErr w:type="spellStart"/>
+            <w:r>
+              <w:rPr>
+                <w:rFonts w:ascii="Arial" w:hAnsi="Arial" w:cs="Arial"/>
+              </w:rPr>
+              <w:t>color</w:t>
+            </w:r>
+            <w:proofErr w:type="spellEnd"/>
+            <w:r>
+              <w:rPr>
+                <w:rFonts w:ascii="Arial" w:hAnsi="Arial" w:cs="Arial"/>
+              </w:rPr>
+              <w:t>: red}</w:t>
             </w:r>
           </w:p>
         </w:tc>
@@ -1487,7 +2144,21 @@
               <w:rPr>
                 <w:rFonts w:ascii="Arial" w:hAnsi="Arial" w:cs="Arial"/>
               </w:rPr>
-              <w:t>&lt;li className=’note’&gt;</w:t>
+              <w:t xml:space="preserve">&lt;li </w:t>
+            </w:r>
+            <w:proofErr w:type="spellStart"/>
+            <w:r>
+              <w:rPr>
+                <w:rFonts w:ascii="Arial" w:hAnsi="Arial" w:cs="Arial"/>
+              </w:rPr>
+              <w:t>className</w:t>
+            </w:r>
+            <w:proofErr w:type="spellEnd"/>
+            <w:r>
+              <w:rPr>
+                <w:rFonts w:ascii="Arial" w:hAnsi="Arial" w:cs="Arial"/>
+              </w:rPr>
+              <w:t>=’note’&gt;</w:t>
             </w:r>
           </w:p>
         </w:tc>
@@ -1507,7 +2178,21 @@
               <w:rPr>
                 <w:rFonts w:ascii="Arial" w:hAnsi="Arial" w:cs="Arial"/>
               </w:rPr>
-              <w:t>.li {color: red}</w:t>
+              <w:t>.li {</w:t>
+            </w:r>
+            <w:proofErr w:type="spellStart"/>
+            <w:r>
+              <w:rPr>
+                <w:rFonts w:ascii="Arial" w:hAnsi="Arial" w:cs="Arial"/>
+              </w:rPr>
+              <w:t>color</w:t>
+            </w:r>
+            <w:proofErr w:type="spellEnd"/>
+            <w:r>
+              <w:rPr>
+                <w:rFonts w:ascii="Arial" w:hAnsi="Arial" w:cs="Arial"/>
+              </w:rPr>
+              <w:t>: red}</w:t>
             </w:r>
           </w:p>
         </w:tc>
@@ -1541,17 +2226,53 @@
                 <w:rFonts w:ascii="Arial" w:hAnsi="Arial" w:cs="Arial"/>
               </w:rPr>
             </w:pPr>
+            <w:proofErr w:type="spellStart"/>
             <w:r>
               <w:rPr>
                 <w:rFonts w:ascii="Arial" w:hAnsi="Arial" w:cs="Arial"/>
               </w:rPr>
-              <w:t xml:space="preserve">const liStyle = </w:t>
+              <w:t>const</w:t>
+            </w:r>
+            <w:proofErr w:type="spellEnd"/>
+            <w:r>
+              <w:rPr>
+                <w:rFonts w:ascii="Arial" w:hAnsi="Arial" w:cs="Arial"/>
+              </w:rPr>
+              <w:t xml:space="preserve"> </w:t>
+            </w:r>
+            <w:proofErr w:type="spellStart"/>
+            <w:r>
+              <w:rPr>
+                <w:rFonts w:ascii="Arial" w:hAnsi="Arial" w:cs="Arial"/>
+              </w:rPr>
+              <w:t>liStyle</w:t>
+            </w:r>
+            <w:proofErr w:type="spellEnd"/>
+            <w:r>
+              <w:rPr>
+                <w:rFonts w:ascii="Arial" w:hAnsi="Arial" w:cs="Arial"/>
+              </w:rPr>
+              <w:t xml:space="preserve"> = </w:t>
             </w:r>
             <w:r>
               <w:rPr>
                 <w:rFonts w:ascii="Arial" w:hAnsi="Arial" w:cs="Arial"/>
               </w:rPr>
-              <w:t>{color: red}</w:t>
+              <w:t>{</w:t>
+            </w:r>
+            <w:proofErr w:type="spellStart"/>
+            <w:r>
+              <w:rPr>
+                <w:rFonts w:ascii="Arial" w:hAnsi="Arial" w:cs="Arial"/>
+              </w:rPr>
+              <w:t>color</w:t>
+            </w:r>
+            <w:proofErr w:type="spellEnd"/>
+            <w:r>
+              <w:rPr>
+                <w:rFonts w:ascii="Arial" w:hAnsi="Arial" w:cs="Arial"/>
+              </w:rPr>
+              <w:t>: red}</w:t>
             </w:r>
             <w:r>
               <w:rPr>
@@ -1575,7 +2296,21 @@
               <w:rPr>
                 <w:rFonts w:ascii="Arial" w:hAnsi="Arial" w:cs="Arial"/>
               </w:rPr>
-              <w:t>&lt;li style = {liStyle}&gt;</w:t>
+              <w:t>&lt;li style = {</w:t>
+            </w:r>
+            <w:proofErr w:type="spellStart"/>
+            <w:r>
+              <w:rPr>
+                <w:rFonts w:ascii="Arial" w:hAnsi="Arial" w:cs="Arial"/>
+              </w:rPr>
+              <w:t>liStyle</w:t>
+            </w:r>
+            <w:proofErr w:type="spellEnd"/>
+            <w:r>
+              <w:rPr>
+                <w:rFonts w:ascii="Arial" w:hAnsi="Arial" w:cs="Arial"/>
+              </w:rPr>
+              <w:t>}&gt;</w:t>
             </w:r>
           </w:p>
         </w:tc>
@@ -1607,39 +2342,89 @@
           <w:rFonts w:ascii="Arial" w:hAnsi="Arial" w:cs="Arial"/>
         </w:rPr>
       </w:pPr>
-      <w:r>
-        <w:rPr>
-          <w:rFonts w:ascii="Arial" w:hAnsi="Arial" w:cs="Arial"/>
-        </w:rPr>
-        <w:t>const app = http.createServer((request, response) =&gt; {</w:t>
-      </w:r>
-    </w:p>
-    <w:p>
-      <w:pPr>
-        <w:pStyle w:val="ListParagraph"/>
-        <w:rPr>
-          <w:rFonts w:ascii="Arial" w:hAnsi="Arial" w:cs="Arial"/>
-        </w:rPr>
-      </w:pPr>
-      <w:r>
-        <w:rPr>
-          <w:rFonts w:ascii="Arial" w:hAnsi="Arial" w:cs="Arial"/>
-        </w:rPr>
-        <w:t xml:space="preserve">  response.writeHead(200, { 'Content-Type': 'text/plain' })</w:t>
-      </w:r>
-    </w:p>
-    <w:p>
-      <w:pPr>
-        <w:pStyle w:val="ListParagraph"/>
-        <w:rPr>
-          <w:rFonts w:ascii="Arial" w:hAnsi="Arial" w:cs="Arial"/>
-        </w:rPr>
-      </w:pPr>
-      <w:r>
-        <w:rPr>
-          <w:rFonts w:ascii="Arial" w:hAnsi="Arial" w:cs="Arial"/>
-        </w:rPr>
-        <w:t xml:space="preserve">  response.end('Hello World')})</w:t>
+      <w:proofErr w:type="spellStart"/>
+      <w:r>
+        <w:rPr>
+          <w:rFonts w:ascii="Arial" w:hAnsi="Arial" w:cs="Arial"/>
+        </w:rPr>
+        <w:t>const</w:t>
+      </w:r>
+      <w:proofErr w:type="spellEnd"/>
+      <w:r>
+        <w:rPr>
+          <w:rFonts w:ascii="Arial" w:hAnsi="Arial" w:cs="Arial"/>
+        </w:rPr>
+        <w:t xml:space="preserve"> app = </w:t>
+      </w:r>
+      <w:proofErr w:type="spellStart"/>
+      <w:r>
+        <w:rPr>
+          <w:rFonts w:ascii="Arial" w:hAnsi="Arial" w:cs="Arial"/>
+        </w:rPr>
+        <w:t>http.createServer</w:t>
+      </w:r>
+      <w:proofErr w:type="spellEnd"/>
+      <w:r>
+        <w:rPr>
+          <w:rFonts w:ascii="Arial" w:hAnsi="Arial" w:cs="Arial"/>
+        </w:rPr>
+        <w:t>((request, response) =&gt; {</w:t>
+      </w:r>
+    </w:p>
+    <w:p>
+      <w:pPr>
+        <w:pStyle w:val="ListParagraph"/>
+        <w:rPr>
+          <w:rFonts w:ascii="Arial" w:hAnsi="Arial" w:cs="Arial"/>
+        </w:rPr>
+      </w:pPr>
+      <w:r>
+        <w:rPr>
+          <w:rFonts w:ascii="Arial" w:hAnsi="Arial" w:cs="Arial"/>
+        </w:rPr>
+        <w:t xml:space="preserve">  </w:t>
+      </w:r>
+      <w:proofErr w:type="spellStart"/>
+      <w:r>
+        <w:rPr>
+          <w:rFonts w:ascii="Arial" w:hAnsi="Arial" w:cs="Arial"/>
+        </w:rPr>
+        <w:t>response.writeHead</w:t>
+      </w:r>
+      <w:proofErr w:type="spellEnd"/>
+      <w:r>
+        <w:rPr>
+          <w:rFonts w:ascii="Arial" w:hAnsi="Arial" w:cs="Arial"/>
+        </w:rPr>
+        <w:t>(200, { 'Content-Type': 'text/plain' })</w:t>
+      </w:r>
+    </w:p>
+    <w:p>
+      <w:pPr>
+        <w:pStyle w:val="ListParagraph"/>
+        <w:rPr>
+          <w:rFonts w:ascii="Arial" w:hAnsi="Arial" w:cs="Arial"/>
+        </w:rPr>
+      </w:pPr>
+      <w:r>
+        <w:rPr>
+          <w:rFonts w:ascii="Arial" w:hAnsi="Arial" w:cs="Arial"/>
+        </w:rPr>
+        <w:t xml:space="preserve">  </w:t>
+      </w:r>
+      <w:proofErr w:type="spellStart"/>
+      <w:r>
+        <w:rPr>
+          <w:rFonts w:ascii="Arial" w:hAnsi="Arial" w:cs="Arial"/>
+        </w:rPr>
+        <w:t>response.end</w:t>
+      </w:r>
+      <w:proofErr w:type="spellEnd"/>
+      <w:r>
+        <w:rPr>
+          <w:rFonts w:ascii="Arial" w:hAnsi="Arial" w:cs="Arial"/>
+        </w:rPr>
+        <w:t>('Hello World')})</w:t>
       </w:r>
     </w:p>
     <w:p>
@@ -1671,12 +2456,28 @@
           <w:rFonts w:ascii="Arial" w:hAnsi="Arial" w:cs="Arial"/>
         </w:rPr>
       </w:pPr>
-      <w:r>
-        <w:rPr>
-          <w:rFonts w:ascii="Arial" w:hAnsi="Arial" w:cs="Arial"/>
-        </w:rPr>
-        <w:t>npm install --save-dev nodemon</w:t>
-      </w:r>
+      <w:proofErr w:type="spellStart"/>
+      <w:r>
+        <w:rPr>
+          <w:rFonts w:ascii="Arial" w:hAnsi="Arial" w:cs="Arial"/>
+        </w:rPr>
+        <w:t>npm</w:t>
+      </w:r>
+      <w:proofErr w:type="spellEnd"/>
+      <w:r>
+        <w:rPr>
+          <w:rFonts w:ascii="Arial" w:hAnsi="Arial" w:cs="Arial"/>
+        </w:rPr>
+        <w:t xml:space="preserve"> install --save-dev </w:t>
+      </w:r>
+      <w:proofErr w:type="spellStart"/>
+      <w:r>
+        <w:rPr>
+          <w:rFonts w:ascii="Arial" w:hAnsi="Arial" w:cs="Arial"/>
+        </w:rPr>
+        <w:t>nodemon</w:t>
+      </w:r>
+      <w:proofErr w:type="spellEnd"/>
     </w:p>
     <w:p>
       <w:pPr>
@@ -1752,11 +2553,33 @@
           </wp:anchor>
         </w:drawing>
       </w:r>
-      <w:r>
-        <w:rPr>
-          <w:rFonts w:ascii="Arial" w:hAnsi="Arial" w:cs="Arial"/>
-        </w:rPr>
-        <w:t>node_modules/.bin/nodemon index.js</w:t>
+      <w:proofErr w:type="spellStart"/>
+      <w:r>
+        <w:rPr>
+          <w:rFonts w:ascii="Arial" w:hAnsi="Arial" w:cs="Arial"/>
+        </w:rPr>
+        <w:t>node_modules</w:t>
+      </w:r>
+      <w:proofErr w:type="spellEnd"/>
+      <w:r>
+        <w:rPr>
+          <w:rFonts w:ascii="Arial" w:hAnsi="Arial" w:cs="Arial"/>
+        </w:rPr>
+        <w:t>/.bin/</w:t>
+      </w:r>
+      <w:proofErr w:type="spellStart"/>
+      <w:r>
+        <w:rPr>
+          <w:rFonts w:ascii="Arial" w:hAnsi="Arial" w:cs="Arial"/>
+        </w:rPr>
+        <w:t>nodemon</w:t>
+      </w:r>
+      <w:proofErr w:type="spellEnd"/>
+      <w:r>
+        <w:rPr>
+          <w:rFonts w:ascii="Arial" w:hAnsi="Arial" w:cs="Arial"/>
+        </w:rPr>
+        <w:t xml:space="preserve"> index.js</w:t>
       </w:r>
     </w:p>
     <w:p>
@@ -1788,11 +2611,33 @@
           <w:rFonts w:ascii="Arial" w:hAnsi="Arial" w:cs="Arial"/>
         </w:rPr>
       </w:pPr>
-      <w:r>
-        <w:rPr>
-          <w:rFonts w:ascii="Arial" w:hAnsi="Arial" w:cs="Arial"/>
-        </w:rPr>
-        <w:t>app.get('/api/notes/:id', (request, response) =&gt; {</w:t>
+      <w:proofErr w:type="spellStart"/>
+      <w:r>
+        <w:rPr>
+          <w:rFonts w:ascii="Arial" w:hAnsi="Arial" w:cs="Arial"/>
+        </w:rPr>
+        <w:t>app.get</w:t>
+      </w:r>
+      <w:proofErr w:type="spellEnd"/>
+      <w:r>
+        <w:rPr>
+          <w:rFonts w:ascii="Arial" w:hAnsi="Arial" w:cs="Arial"/>
+        </w:rPr>
+        <w:t>('/</w:t>
+      </w:r>
+      <w:proofErr w:type="spellStart"/>
+      <w:r>
+        <w:rPr>
+          <w:rFonts w:ascii="Arial" w:hAnsi="Arial" w:cs="Arial"/>
+        </w:rPr>
+        <w:t>api</w:t>
+      </w:r>
+      <w:proofErr w:type="spellEnd"/>
+      <w:r>
+        <w:rPr>
+          <w:rFonts w:ascii="Arial" w:hAnsi="Arial" w:cs="Arial"/>
+        </w:rPr>
+        <w:t>/notes/:id', (request, response) =&gt; {</w:t>
       </w:r>
       <w:r>
         <w:rPr>
@@ -1800,11 +2645,19 @@
         </w:rPr>
         <w:br/>
       </w:r>
-      <w:r>
-        <w:rPr>
-          <w:rFonts w:ascii="Arial" w:hAnsi="Arial" w:cs="Arial"/>
-        </w:rPr>
-        <w:t>const id = request.params.id</w:t>
+      <w:proofErr w:type="spellStart"/>
+      <w:r>
+        <w:rPr>
+          <w:rFonts w:ascii="Arial" w:hAnsi="Arial" w:cs="Arial"/>
+        </w:rPr>
+        <w:t>const</w:t>
+      </w:r>
+      <w:proofErr w:type="spellEnd"/>
+      <w:r>
+        <w:rPr>
+          <w:rFonts w:ascii="Arial" w:hAnsi="Arial" w:cs="Arial"/>
+        </w:rPr>
+        <w:t xml:space="preserve"> id = request.params.id</w:t>
       </w:r>
       <w:r>
         <w:rPr>
@@ -1812,11 +2665,33 @@
         </w:rPr>
         <w:br/>
       </w:r>
-      <w:r>
-        <w:rPr>
-          <w:rFonts w:ascii="Arial" w:hAnsi="Arial" w:cs="Arial"/>
-        </w:rPr>
-        <w:t>const note = notes.find(note =&gt; note.id === id)</w:t>
+      <w:proofErr w:type="spellStart"/>
+      <w:r>
+        <w:rPr>
+          <w:rFonts w:ascii="Arial" w:hAnsi="Arial" w:cs="Arial"/>
+        </w:rPr>
+        <w:t>const</w:t>
+      </w:r>
+      <w:proofErr w:type="spellEnd"/>
+      <w:r>
+        <w:rPr>
+          <w:rFonts w:ascii="Arial" w:hAnsi="Arial" w:cs="Arial"/>
+        </w:rPr>
+        <w:t xml:space="preserve"> note = </w:t>
+      </w:r>
+      <w:proofErr w:type="spellStart"/>
+      <w:r>
+        <w:rPr>
+          <w:rFonts w:ascii="Arial" w:hAnsi="Arial" w:cs="Arial"/>
+        </w:rPr>
+        <w:t>notes.find</w:t>
+      </w:r>
+      <w:proofErr w:type="spellEnd"/>
+      <w:r>
+        <w:rPr>
+          <w:rFonts w:ascii="Arial" w:hAnsi="Arial" w:cs="Arial"/>
+        </w:rPr>
+        <w:t>(note =&gt; note.id === id)</w:t>
       </w:r>
       <w:r>
         <w:rPr>
@@ -1824,11 +2699,19 @@
         </w:rPr>
         <w:br/>
       </w:r>
-      <w:r>
-        <w:rPr>
-          <w:rFonts w:ascii="Arial" w:hAnsi="Arial" w:cs="Arial"/>
-        </w:rPr>
-        <w:t>response.json(note)})</w:t>
+      <w:proofErr w:type="spellStart"/>
+      <w:r>
+        <w:rPr>
+          <w:rFonts w:ascii="Arial" w:hAnsi="Arial" w:cs="Arial"/>
+        </w:rPr>
+        <w:t>response.json</w:t>
+      </w:r>
+      <w:proofErr w:type="spellEnd"/>
+      <w:r>
+        <w:rPr>
+          <w:rFonts w:ascii="Arial" w:hAnsi="Arial" w:cs="Arial"/>
+        </w:rPr>
+        <w:t>(note)})</w:t>
       </w:r>
     </w:p>
     <w:p>
@@ -1888,7 +2771,21 @@
         <w:rPr>
           <w:rFonts w:ascii="Arial" w:hAnsi="Arial" w:cs="Arial"/>
         </w:rPr>
-        <w:t>to parse json, express:</w:t>
+        <w:t xml:space="preserve">to parse </w:t>
+      </w:r>
+      <w:proofErr w:type="spellStart"/>
+      <w:r>
+        <w:rPr>
+          <w:rFonts w:ascii="Arial" w:hAnsi="Arial" w:cs="Arial"/>
+        </w:rPr>
+        <w:t>json</w:t>
+      </w:r>
+      <w:proofErr w:type="spellEnd"/>
+      <w:r>
+        <w:rPr>
+          <w:rFonts w:ascii="Arial" w:hAnsi="Arial" w:cs="Arial"/>
+        </w:rPr>
+        <w:t>, express:</w:t>
       </w:r>
     </w:p>
     <w:p>
@@ -1902,11 +2799,33 @@
           <w:rFonts w:ascii="Arial" w:hAnsi="Arial" w:cs="Arial"/>
         </w:rPr>
       </w:pPr>
-      <w:r>
-        <w:rPr>
-          <w:rFonts w:ascii="Arial" w:hAnsi="Arial" w:cs="Arial"/>
-        </w:rPr>
-        <w:t>app.use(express.json())</w:t>
+      <w:proofErr w:type="spellStart"/>
+      <w:r>
+        <w:rPr>
+          <w:rFonts w:ascii="Arial" w:hAnsi="Arial" w:cs="Arial"/>
+        </w:rPr>
+        <w:t>app.use</w:t>
+      </w:r>
+      <w:proofErr w:type="spellEnd"/>
+      <w:r>
+        <w:rPr>
+          <w:rFonts w:ascii="Arial" w:hAnsi="Arial" w:cs="Arial"/>
+        </w:rPr>
+        <w:t>(</w:t>
+      </w:r>
+      <w:proofErr w:type="spellStart"/>
+      <w:r>
+        <w:rPr>
+          <w:rFonts w:ascii="Arial" w:hAnsi="Arial" w:cs="Arial"/>
+        </w:rPr>
+        <w:t>express.json</w:t>
+      </w:r>
+      <w:proofErr w:type="spellEnd"/>
+      <w:r>
+        <w:rPr>
+          <w:rFonts w:ascii="Arial" w:hAnsi="Arial" w:cs="Arial"/>
+        </w:rPr>
+        <w:t>())</w:t>
       </w:r>
     </w:p>
     <w:p>
@@ -1920,11 +2839,19 @@
           <w:rFonts w:ascii="Arial" w:hAnsi="Arial" w:cs="Arial"/>
         </w:rPr>
       </w:pPr>
-      <w:r>
-        <w:rPr>
-          <w:rFonts w:ascii="Arial" w:hAnsi="Arial" w:cs="Arial"/>
-        </w:rPr>
-        <w:t>response.json(note)</w:t>
+      <w:proofErr w:type="spellStart"/>
+      <w:r>
+        <w:rPr>
+          <w:rFonts w:ascii="Arial" w:hAnsi="Arial" w:cs="Arial"/>
+        </w:rPr>
+        <w:t>response.json</w:t>
+      </w:r>
+      <w:proofErr w:type="spellEnd"/>
+      <w:r>
+        <w:rPr>
+          <w:rFonts w:ascii="Arial" w:hAnsi="Arial" w:cs="Arial"/>
+        </w:rPr>
+        <w:t>(note)</w:t>
       </w:r>
     </w:p>
     <w:p>
@@ -1944,18 +2871,64 @@
         </w:rPr>
         <w:t xml:space="preserve">middleware: </w:t>
       </w:r>
-      <w:r>
-        <w:rPr>
-          <w:rFonts w:ascii="Arial" w:hAnsi="Arial" w:cs="Arial"/>
-        </w:rPr>
-        <w:t xml:space="preserve">eg. </w:t>
-      </w:r>
+      <w:proofErr w:type="spellStart"/>
+      <w:r>
+        <w:rPr>
+          <w:rFonts w:ascii="Arial" w:hAnsi="Arial" w:cs="Arial"/>
+        </w:rPr>
+        <w:t>eg.</w:t>
+      </w:r>
+      <w:proofErr w:type="spellEnd"/>
+      <w:r>
+        <w:rPr>
+          <w:rFonts w:ascii="Arial" w:hAnsi="Arial" w:cs="Arial"/>
+        </w:rPr>
+        <w:t xml:space="preserve"> </w:t>
+      </w:r>
+      <w:proofErr w:type="spellStart"/>
       <w:r>
         <w:rPr>
           <w:rFonts w:ascii="Arial" w:hAnsi="Arial" w:cs="Arial"/>
         </w:rPr>
         <w:t>morgan</w:t>
       </w:r>
+      <w:proofErr w:type="spellEnd"/>
+    </w:p>
+    <w:p>
+      <w:pPr>
+        <w:spacing w:before="240"/>
+        <w:jc w:val="center"/>
+        <w:rPr>
+          <w:rFonts w:ascii="Arial" w:hAnsi="Arial" w:cs="Arial"/>
+        </w:rPr>
+      </w:pPr>
+      <w:r>
+        <w:rPr>
+          <w:rFonts w:ascii="Arial" w:hAnsi="Arial" w:cs="Arial"/>
+        </w:rPr>
+        <w:t xml:space="preserve">part </w:t>
+      </w:r>
+      <w:r>
+        <w:rPr>
+          <w:rFonts w:ascii="Arial" w:hAnsi="Arial" w:cs="Arial"/>
+        </w:rPr>
+        <w:t>4</w:t>
+      </w:r>
+      <w:r>
+        <w:rPr>
+          <w:rFonts w:ascii="Arial" w:hAnsi="Arial" w:cs="Arial"/>
+        </w:rPr>
+        <w:t>: node.js and REST</w:t>
+      </w:r>
+    </w:p>
+    <w:p>
+      <w:pPr>
+        <w:pStyle w:val="ListParagraph"/>
+        <w:ind w:left="1440"/>
+        <w:rPr>
+          <w:rFonts w:ascii="Arial" w:hAnsi="Arial" w:cs="Arial"/>
+        </w:rPr>
+      </w:pPr>
     </w:p>
     <w:sectPr>
       <w:pgSz w:w="11906" w:h="16838"/>
@@ -2952,6 +3925,7 @@
   <w:style w:type="paragraph" w:default="1" w:styleId="Normal">
     <w:name w:val="Normal"/>
     <w:qFormat/>
+    <w:rsid w:val="00D3263A"/>
   </w:style>
   <w:style w:type="character" w:default="1" w:styleId="DefaultParagraphFont">
     <w:name w:val="Default Paragraph Font"/>

</xml_diff>